<commit_message>
Adding incremental chapter material.
</commit_message>
<xml_diff>
--- a/SyllabusF2018.docx
+++ b/SyllabusF2018.docx
@@ -250,8 +250,15 @@
       <w:r>
         <w:rPr>
           <w:rFonts w:ascii="Times New Roman" w:hAnsi="Times New Roman" w:cs="Times New Roman"/>
-        </w:rPr>
-        <w:t xml:space="preserve">To contact professor: </w:t>
+          <w:u w:val="single"/>
+        </w:rPr>
+        <w:t>To contact professor</w:t>
+      </w:r>
+      <w:r>
+        <w:rPr>
+          <w:rFonts w:ascii="Times New Roman" w:hAnsi="Times New Roman" w:cs="Times New Roman"/>
+        </w:rPr>
+        <w:t xml:space="preserve">: </w:t>
       </w:r>
       <w:r>
         <w:rPr>
@@ -392,7 +399,21 @@
           <w:rFonts w:ascii="Times New Roman" w:hAnsi="Times New Roman" w:cs="Times New Roman"/>
           <w:u w:val="single"/>
         </w:rPr>
-        <w:t xml:space="preserve">Course Pre-requisites </w:t>
+        <w:t>Course Pre-requisites</w:t>
+      </w:r>
+      <w:r>
+        <w:rPr>
+          <w:rFonts w:ascii="Times New Roman" w:hAnsi="Times New Roman" w:cs="Times New Roman"/>
+          <w:u w:val="single"/>
+        </w:rPr>
+        <w:t>:</w:t>
+      </w:r>
+      <w:r>
+        <w:rPr>
+          <w:rFonts w:ascii="Times New Roman" w:hAnsi="Times New Roman" w:cs="Times New Roman"/>
+          <w:u w:val="single"/>
+        </w:rPr>
+        <w:t xml:space="preserve"> </w:t>
       </w:r>
       <w:r>
         <w:rPr>
@@ -426,40 +447,54 @@
           <w:rFonts w:ascii="Times New Roman" w:hAnsi="Times New Roman" w:cs="Times New Roman"/>
           <w:u w:val="single"/>
         </w:rPr>
-        <w:t xml:space="preserve">Course Description </w:t>
-      </w:r>
-      <w:r>
-        <w:rPr>
-          <w:rFonts w:ascii="Times New Roman" w:hAnsi="Times New Roman" w:cs="Times New Roman"/>
-        </w:rPr>
-        <w:t>DevOps is the latest paradigm on how to develop software</w:t>
-      </w:r>
-      <w:r>
-        <w:rPr>
-          <w:rFonts w:ascii="Times New Roman" w:hAnsi="Times New Roman" w:cs="Times New Roman"/>
-        </w:rPr>
-        <w:t>.</w:t>
-      </w:r>
-      <w:r>
-        <w:rPr>
-          <w:rFonts w:ascii="Times New Roman" w:hAnsi="Times New Roman" w:cs="Times New Roman"/>
-        </w:rPr>
-        <w:t xml:space="preserve"> It combines lean and agile development methods with the latest suit of operations tools to enable fast, worry-free, and regular shipping of code into production. The focus of the course will </w:t>
-      </w:r>
-      <w:r>
-        <w:rPr>
-          <w:rFonts w:ascii="Times New Roman" w:hAnsi="Times New Roman" w:cs="Times New Roman"/>
-        </w:rPr>
-        <w:t xml:space="preserve">be on the DevOps way of working, but we will also survey the wide range of DevOps tools, and </w:t>
-      </w:r>
-      <w:r>
-        <w:rPr>
-          <w:rFonts w:ascii="Times New Roman" w:hAnsi="Times New Roman" w:cs="Times New Roman"/>
-        </w:rPr>
-        <w:t xml:space="preserve">use </w:t>
+        <w:t>Course Description</w:t>
+      </w:r>
+      <w:r>
+        <w:rPr>
+          <w:rFonts w:ascii="Times New Roman" w:hAnsi="Times New Roman" w:cs="Times New Roman"/>
+          <w:u w:val="single"/>
+        </w:rPr>
+        <w:t>:</w:t>
       </w:r>
       <w:bookmarkStart w:id="0" w:name="_GoBack"/>
       <w:bookmarkEnd w:id="0"/>
+      <w:r>
+        <w:rPr>
+          <w:rFonts w:ascii="Times New Roman" w:hAnsi="Times New Roman" w:cs="Times New Roman"/>
+          <w:u w:val="single"/>
+        </w:rPr>
+        <w:t xml:space="preserve"> </w:t>
+      </w:r>
+      <w:r>
+        <w:rPr>
+          <w:rFonts w:ascii="Times New Roman" w:hAnsi="Times New Roman" w:cs="Times New Roman"/>
+        </w:rPr>
+        <w:t>DevOps is the latest paradigm on how to develop software</w:t>
+      </w:r>
+      <w:r>
+        <w:rPr>
+          <w:rFonts w:ascii="Times New Roman" w:hAnsi="Times New Roman" w:cs="Times New Roman"/>
+        </w:rPr>
+        <w:t>.</w:t>
+      </w:r>
+      <w:r>
+        <w:rPr>
+          <w:rFonts w:ascii="Times New Roman" w:hAnsi="Times New Roman" w:cs="Times New Roman"/>
+        </w:rPr>
+        <w:t xml:space="preserve"> It combines lean and agile development methods with the latest suit of operations tools to enable fast, worry-free, and regular shipping of code into production. The focus of the course will </w:t>
+      </w:r>
+      <w:r>
+        <w:rPr>
+          <w:rFonts w:ascii="Times New Roman" w:hAnsi="Times New Roman" w:cs="Times New Roman"/>
+        </w:rPr>
+        <w:t xml:space="preserve">be on the DevOps way of working, but we will also survey the wide range of DevOps tools, and </w:t>
+      </w:r>
+      <w:r>
+        <w:rPr>
+          <w:rFonts w:ascii="Times New Roman" w:hAnsi="Times New Roman" w:cs="Times New Roman"/>
+        </w:rPr>
+        <w:t xml:space="preserve">use </w:t>
+      </w:r>
       <w:r>
         <w:rPr>
           <w:rFonts w:ascii="Times New Roman" w:hAnsi="Times New Roman" w:cs="Times New Roman"/>

</xml_diff>